<commit_message>
Finished 3.1 in doc
</commit_message>
<xml_diff>
--- a/docs/draft2.docx
+++ b/docs/draft2.docx
@@ -2370,7 +2370,6 @@
       </w:pPr>
       <w:bookmarkStart w:id="0" w:name="_Toc85394407"/>
       <w:r>
-        <w:lastRenderedPageBreak/>
         <w:t>Wstęp</w:t>
       </w:r>
       <w:bookmarkEnd w:id="0"/>
@@ -2388,7 +2387,6 @@
       </w:pPr>
       <w:bookmarkStart w:id="1" w:name="_Toc85394408"/>
       <w:r>
-        <w:lastRenderedPageBreak/>
         <w:t>Problemy obliczeniowe</w:t>
       </w:r>
       <w:bookmarkEnd w:id="1"/>
@@ -2398,13 +2396,7 @@
         <w:ind w:firstLine="360"/>
       </w:pPr>
       <w:r>
-        <w:t>W życiu napotyka się na wiele problemów które są trudne do rozwiązania, zarówno dla</w:t>
-      </w:r>
-      <w:r>
-        <w:t xml:space="preserve"> </w:t>
-      </w:r>
-      <w:r>
-        <w:t>człowieka, jak i dla komputerów. Powodów takiego stanu rzeczy może być kilka, między innymi:</w:t>
+        <w:t>W życiu napotyka się na wiele problemów które są trudne do rozwiązania, zarówno dla człowieka, jak i dla komputerów. Powodów takiego stanu rzeczy może być kilka, między innymi:</w:t>
       </w:r>
     </w:p>
     <w:p>
@@ -3100,7 +3092,6 @@
         <w:rPr>
           <w:rFonts w:eastAsiaTheme="minorEastAsia"/>
         </w:rPr>
-        <w:lastRenderedPageBreak/>
         <w:t>Tak</w:t>
       </w:r>
       <w:r>
@@ -3161,6 +3152,7 @@
           <w:id w:val="-102970015"/>
           <w:citation/>
         </w:sdtPr>
+        <w:sdtEndPr/>
         <w:sdtContent>
           <w:r>
             <w:rPr>
@@ -3233,6 +3225,7 @@
           <w:id w:val="-195076352"/>
           <w:citation/>
         </w:sdtPr>
+        <w:sdtEndPr/>
         <w:sdtContent>
           <w:r>
             <w:rPr>
@@ -3390,7 +3383,6 @@
         <w:t xml:space="preserve">Optymalnych rozwiązań dla problemu jest zawsze więcej niż jeden. Nawet jeżeli istnieje tylko jeden optymalny cykl dla takiego grafu, to zawsze możemy wygenerować nowe rozwiązanie zaczynając podróż z innego miasta, a także można je odwrócić. Przykładowo, </w:t>
       </w:r>
       <w:r>
-        <w:lastRenderedPageBreak/>
         <w:t xml:space="preserve">jeżeli przedstawimy rozwiązanie jako listę odwiedzanych miast, to </w:t>
       </w:r>
       <w:r>
@@ -3484,31 +3476,7 @@
         </w:numPr>
       </w:pPr>
       <w:r>
-        <w:t>5</w:t>
-      </w:r>
-      <w:r>
-        <w:t>-</w:t>
-      </w:r>
-      <w:r>
-        <w:t>2</w:t>
-      </w:r>
-      <w:r>
-        <w:t>-</w:t>
-      </w:r>
-      <w:r>
-        <w:t>4</w:t>
-      </w:r>
-      <w:r>
-        <w:t>-</w:t>
-      </w:r>
-      <w:r>
-        <w:t>1</w:t>
-      </w:r>
-      <w:r>
-        <w:t>-</w:t>
-      </w:r>
-      <w:r>
-        <w:t>3, itd.</w:t>
+        <w:t>5-2-4-1-3, itd.</w:t>
       </w:r>
     </w:p>
     <w:p>
@@ -3540,6 +3508,7 @@
           <w:id w:val="-352960672"/>
           <w:citation/>
         </w:sdtPr>
+        <w:sdtEndPr/>
         <w:sdtContent>
           <w:r>
             <w:fldChar w:fldCharType="begin"/>
@@ -3628,6 +3597,7 @@
           <w:id w:val="-1874145907"/>
           <w:citation/>
         </w:sdtPr>
+        <w:sdtEndPr/>
         <w:sdtContent>
           <w:r>
             <w:fldChar w:fldCharType="begin"/>
@@ -3666,7 +3636,6 @@
             <w:rPr>
               <w:rFonts w:ascii="Cambria Math" w:hAnsi="Cambria Math"/>
             </w:rPr>
-            <w:lastRenderedPageBreak/>
             <m:t>G2</m:t>
           </m:r>
           <m:d>
@@ -4198,19 +4167,7 @@
         <w:rPr>
           <w:rFonts w:eastAsiaTheme="minorEastAsia"/>
         </w:rPr>
-        <w:t xml:space="preserve"> </w:t>
-      </w:r>
-      <w:r>
-        <w:rPr>
-          <w:rFonts w:eastAsiaTheme="minorEastAsia"/>
-        </w:rPr>
-        <w:t>przykładowo</w:t>
-      </w:r>
-      <w:r>
-        <w:rPr>
-          <w:rFonts w:eastAsiaTheme="minorEastAsia"/>
-        </w:rPr>
-        <w:t xml:space="preserve"> </w:t>
+        <w:t xml:space="preserve"> przykładowo </w:t>
       </w:r>
       <w:r>
         <w:rPr>
@@ -4240,6 +4197,7 @@
           <w:id w:val="-308944178"/>
           <w:citation/>
         </w:sdtPr>
+        <w:sdtEndPr/>
         <w:sdtContent>
           <w:r>
             <w:rPr>
@@ -4373,11 +4331,7 @@
         <w:ind w:firstLine="360"/>
       </w:pPr>
       <w:r>
-        <w:t xml:space="preserve">Problem planowania projektów z wieloma wymaganymi umiejętnościami i ograniczonymi zasobami został zdefiniowany przez naukowców związanych z Politechniką Wrocławską, Ich </w:t>
-      </w:r>
-      <w:r>
-        <w:lastRenderedPageBreak/>
-        <w:t>celem było stworzenie problemu, która miał by jednoczesny balans prostoty implementacji i wierności rzeczywistej sytuacji.</w:t>
+        <w:t>Problem planowania projektów z wieloma wymaganymi umiejętnościami i ograniczonymi zasobami został zdefiniowany przez naukowców związanych z Politechniką Wrocławską, Ich celem było stworzenie problemu, która miał by jednoczesny balans prostoty implementacji i wierności rzeczywistej sytuacji.</w:t>
       </w:r>
       <w:r>
         <w:t xml:space="preserve"> Na nim skupiłem swoje badania, których założenia i wyniki zostaną przedstawione w nadchodzących rozdziałach.</w:t>
@@ -4388,22 +4342,13 @@
         <w:ind w:firstLine="360"/>
       </w:pPr>
       <w:r>
-        <w:t>Celem klasycznego problemu</w:t>
-      </w:r>
-      <w:r>
-        <w:t xml:space="preserve"> planowania projektów</w:t>
-      </w:r>
-      <w:r>
-        <w:t xml:space="preserve"> </w:t>
+        <w:t xml:space="preserve">Celem klasycznego problemu planowania projektów </w:t>
       </w:r>
       <w:r>
         <w:t>było</w:t>
       </w:r>
       <w:r>
-        <w:t xml:space="preserve"> przydzielenie zasobów do zadań w taki sposób aby zminimalizować czas i/lub koszt wykonania projektu. Jednakże pojawiają się w nim także ograniczenia</w:t>
-      </w:r>
-      <w:r>
-        <w:t>:</w:t>
+        <w:t xml:space="preserve"> przydzielenie zasobów do zadań w taki sposób aby zminimalizować czas i/lub koszt wykonania projektu. Jednakże pojawiają się w nim także ograniczenia:</w:t>
       </w:r>
     </w:p>
     <w:p>
@@ -4415,10 +4360,7 @@
         </w:numPr>
       </w:pPr>
       <w:r>
-        <w:t>Niektóre</w:t>
-      </w:r>
-      <w:r>
-        <w:t xml:space="preserve"> zadania, mogą do rozpoczęcia pracy nad nimi wymagać zakończenia innych zadań.</w:t>
+        <w:t>Niektóre zadania, mogą do rozpoczęcia pracy nad nimi wymagać zakończenia innych zadań.</w:t>
       </w:r>
     </w:p>
     <w:p>
@@ -4430,10 +4372,7 @@
         </w:numPr>
       </w:pPr>
       <w:r>
-        <w:t>Dany</w:t>
-      </w:r>
-      <w:r>
-        <w:t xml:space="preserve"> zasób może zostać przydzielony tylko do jednego zadania naraz i musi je skończyć w całości, bez możliwości dzielenia pracy pomiędzy dwoma rozpoczętymi zadaniami. </w:t>
+        <w:t xml:space="preserve">Dany zasób może zostać przydzielony tylko do jednego zadania naraz i musi je skończyć w całości, bez możliwości dzielenia pracy pomiędzy dwoma rozpoczętymi zadaniami. </w:t>
       </w:r>
     </w:p>
     <w:p>
@@ -4462,13 +4401,7 @@
         <w:t>ażde zadanie</w:t>
       </w:r>
       <w:r>
-        <w:t xml:space="preserve"> wymaga jedną umiejętność </w:t>
-      </w:r>
-      <w:r>
-        <w:t>na określonym poziomie</w:t>
-      </w:r>
-      <w:r>
-        <w:t>. W związku z tym zadanie</w:t>
+        <w:t xml:space="preserve"> wymaga jedną umiejętność na określonym poziomie. W związku z tym zadanie</w:t>
       </w:r>
       <w:r>
         <w:t xml:space="preserve"> może mieć przydzielony dany zasób, tylko jeżeli posiada on daną umiejętność na równym lub wyższym poziomie niż to potrzebne</w:t>
@@ -4575,7 +4508,6 @@
         <w:t>.</w:t>
       </w:r>
     </w:p>
-    <w:p/>
     <w:p>
       <w:r>
         <w:br w:type="page"/>
@@ -4591,12 +4523,89 @@
       </w:pPr>
       <w:bookmarkStart w:id="6" w:name="_Toc85394413"/>
       <w:r>
-        <w:lastRenderedPageBreak/>
         <w:t>Elementu problemu</w:t>
       </w:r>
       <w:bookmarkEnd w:id="6"/>
     </w:p>
-    <w:p/>
+    <w:p>
+      <w:pPr>
+        <w:ind w:firstLine="360"/>
+      </w:pPr>
+      <w:r>
+        <w:t>Aby użyć jakikolwiek algorytm lub heurystykę do rozwiązania danego problemu musimy najpierw zdefiniować pewne podstawowe koncepty dla danego problemu:</w:t>
+      </w:r>
+    </w:p>
+    <w:p>
+      <w:pPr>
+        <w:pStyle w:val="Akapitzlist"/>
+        <w:numPr>
+          <w:ilvl w:val="0"/>
+          <w:numId w:val="15"/>
+        </w:numPr>
+      </w:pPr>
+      <w:r>
+        <w:t>Model dla problemu</w:t>
+      </w:r>
+    </w:p>
+    <w:p>
+      <w:pPr>
+        <w:pStyle w:val="Akapitzlist"/>
+        <w:numPr>
+          <w:ilvl w:val="0"/>
+          <w:numId w:val="15"/>
+        </w:numPr>
+      </w:pPr>
+      <w:r>
+        <w:t>Cel który chcemy osiągnąć</w:t>
+      </w:r>
+    </w:p>
+    <w:p>
+      <w:pPr>
+        <w:pStyle w:val="Akapitzlist"/>
+        <w:numPr>
+          <w:ilvl w:val="0"/>
+          <w:numId w:val="15"/>
+        </w:numPr>
+      </w:pPr>
+      <w:r>
+        <w:t>Funkcję oceny rozwiązania</w:t>
+      </w:r>
+    </w:p>
+    <w:p>
+      <w:pPr>
+        <w:pStyle w:val="Akapitzlist"/>
+        <w:numPr>
+          <w:ilvl w:val="0"/>
+          <w:numId w:val="15"/>
+        </w:numPr>
+      </w:pPr>
+      <w:r>
+        <w:t>Sąsiedztwo rozwiązań</w:t>
+      </w:r>
+    </w:p>
+    <w:p>
+      <w:pPr>
+        <w:pStyle w:val="Akapitzlist"/>
+        <w:numPr>
+          <w:ilvl w:val="0"/>
+          <w:numId w:val="15"/>
+        </w:numPr>
+      </w:pPr>
+      <w:r>
+        <w:t>Potencjalne ograniczenia nałożone na rozwiązania</w:t>
+      </w:r>
+    </w:p>
+    <w:p>
+      <w:pPr>
+        <w:ind w:firstLine="360"/>
+      </w:pPr>
+      <w:r>
+        <w:t xml:space="preserve">Zostaną one przestawione w poniższych </w:t>
+      </w:r>
+      <w:r>
+        <w:t>podrozdziałach na przykładzie omówionych w poprzednim rozdziale przypadków.</w:t>
+      </w:r>
+    </w:p>
     <w:p>
       <w:pPr>
         <w:pStyle w:val="Nagwek2"/>
@@ -4610,8 +4619,435 @@
         <w:t>Model</w:t>
       </w:r>
       <w:bookmarkEnd w:id="7"/>
+      <w:r>
+        <w:t xml:space="preserve"> i wielkość przestrzeni poszukiwań</w:t>
+      </w:r>
     </w:p>
-    <w:p/>
+    <w:p>
+      <w:pPr>
+        <w:ind w:firstLine="360"/>
+      </w:pPr>
+      <w:r>
+        <w:t xml:space="preserve">Pierwsza rzeczą </w:t>
+      </w:r>
+      <w:r>
+        <w:t>którą trzeba zdefiniować w celu rozwiązania danego problemu obliczeniowego jest zdefiniowanie jego modelu</w:t>
+      </w:r>
+      <w:r>
+        <w:t>. Jest to określenie sposobu w jaki możemy przedstawić alternatywne rozwiązania i umożliwić nam ich modyfikację.</w:t>
+      </w:r>
+      <w:r>
+        <w:t xml:space="preserve"> Nie istnieje jeden najlepszy model dla danego problemu. Jak udowodnili </w:t>
+      </w:r>
+      <w:sdt>
+        <w:sdtPr>
+          <w:id w:val="-859812818"/>
+          <w:citation/>
+        </w:sdtPr>
+        <w:sdtContent>
+          <w:r>
+            <w:fldChar w:fldCharType="begin"/>
+          </w:r>
+          <w:r>
+            <w:instrText xml:space="preserve"> CITATION Fog97 \l 1045 </w:instrText>
+          </w:r>
+          <w:r>
+            <w:fldChar w:fldCharType="separate"/>
+          </w:r>
+          <w:r>
+            <w:rPr>
+              <w:noProof/>
+            </w:rPr>
+            <w:t>(Fogel i Ghozeil, 1997)</w:t>
+          </w:r>
+          <w:r>
+            <w:fldChar w:fldCharType="end"/>
+          </w:r>
+        </w:sdtContent>
+      </w:sdt>
+      <w:r>
+        <w:t xml:space="preserve"> wśród takich przedstawień problemu, które są dla siebie bijekcjami, żadna z nich nie daje przewagi w rezultatach nad innymi. W związku z tym najczęściej wybierane są takie, które są najbardziej intuicyjne dla danego problemu, co pozwala na ich łatwiejsze zrozumienie.</w:t>
+      </w:r>
+    </w:p>
+    <w:p>
+      <w:pPr>
+        <w:ind w:firstLine="360"/>
+        <w:rPr>
+          <w:rFonts w:eastAsiaTheme="minorEastAsia"/>
+        </w:rPr>
+      </w:pPr>
+      <w:r>
+        <w:t xml:space="preserve">Przypadek SAT jest najprostszy do zamodelowania. Jego rozwiązaniem jest ciąg binarnych wartości, reprezentujących po kolei stany jakie przypisujemy poszczególnym zmiennym. W związku z tym możliwych rozwiązań jest dokładnie </w:t>
+      </w:r>
+      <m:oMath>
+        <m:sSup>
+          <m:sSupPr>
+            <m:ctrlPr>
+              <w:rPr>
+                <w:rFonts w:ascii="Cambria Math" w:hAnsi="Cambria Math"/>
+                <w:i/>
+              </w:rPr>
+            </m:ctrlPr>
+          </m:sSupPr>
+          <m:e>
+            <m:r>
+              <w:rPr>
+                <w:rFonts w:ascii="Cambria Math" w:hAnsi="Cambria Math"/>
+              </w:rPr>
+              <m:t>2</m:t>
+            </m:r>
+          </m:e>
+          <m:sup>
+            <m:r>
+              <w:rPr>
+                <w:rFonts w:ascii="Cambria Math" w:hAnsi="Cambria Math"/>
+              </w:rPr>
+              <m:t>n</m:t>
+            </m:r>
+          </m:sup>
+        </m:sSup>
+      </m:oMath>
+      <w:r>
+        <w:rPr>
+          <w:rFonts w:eastAsiaTheme="minorEastAsia"/>
+        </w:rPr>
+        <w:t xml:space="preserve">. Dla 100 zmiennych jest to wartość rzędu </w:t>
+      </w:r>
+      <m:oMath>
+        <m:sSup>
+          <m:sSupPr>
+            <m:ctrlPr>
+              <w:rPr>
+                <w:rFonts w:ascii="Cambria Math" w:eastAsiaTheme="minorEastAsia" w:hAnsi="Cambria Math"/>
+                <w:i/>
+              </w:rPr>
+            </m:ctrlPr>
+          </m:sSupPr>
+          <m:e>
+            <m:r>
+              <w:rPr>
+                <w:rFonts w:ascii="Cambria Math" w:eastAsiaTheme="minorEastAsia" w:hAnsi="Cambria Math"/>
+              </w:rPr>
+              <m:t>10</m:t>
+            </m:r>
+          </m:e>
+          <m:sup>
+            <m:r>
+              <w:rPr>
+                <w:rFonts w:ascii="Cambria Math" w:eastAsiaTheme="minorEastAsia" w:hAnsi="Cambria Math"/>
+              </w:rPr>
+              <m:t>30</m:t>
+            </m:r>
+          </m:sup>
+        </m:sSup>
+      </m:oMath>
+      <w:r>
+        <w:rPr>
+          <w:rFonts w:eastAsiaTheme="minorEastAsia"/>
+        </w:rPr>
+        <w:t>.</w:t>
+      </w:r>
+    </w:p>
+    <w:p>
+      <w:pPr>
+        <w:ind w:firstLine="360"/>
+        <w:rPr>
+          <w:rFonts w:eastAsiaTheme="minorEastAsia"/>
+        </w:rPr>
+      </w:pPr>
+      <w:r>
+        <w:t xml:space="preserve">W przypadku TSP najczęściej spotykanym modelem jest permutacja liczb naturalnych od </w:t>
+      </w:r>
+      <m:oMath>
+        <m:r>
+          <w:rPr>
+            <w:rFonts w:ascii="Cambria Math" w:hAnsi="Cambria Math"/>
+          </w:rPr>
+          <m:t>1</m:t>
+        </m:r>
+      </m:oMath>
+      <w:r>
+        <w:t xml:space="preserve"> do </w:t>
+      </w:r>
+      <m:oMath>
+        <m:r>
+          <w:rPr>
+            <w:rFonts w:ascii="Cambria Math" w:hAnsi="Cambria Math"/>
+          </w:rPr>
+          <m:t>n</m:t>
+        </m:r>
+      </m:oMath>
+      <w:r>
+        <w:rPr>
+          <w:rFonts w:eastAsiaTheme="minorEastAsia"/>
+        </w:rPr>
+        <w:t>. Każda z liczb jest przypisana do konkretnego miasta i ich kolejność w danym rozwiązaniu jest także kolejnością w której zostaną odwiedzone.</w:t>
+      </w:r>
+      <w:r>
+        <w:rPr>
+          <w:rFonts w:eastAsiaTheme="minorEastAsia"/>
+        </w:rPr>
+        <w:t xml:space="preserve"> W związku z tym, że w podstawowym problemie komiwojażera odległości pomiędzy miastami są symetryczne</w:t>
+      </w:r>
+      <w:r>
+        <w:rPr>
+          <w:rFonts w:eastAsiaTheme="minorEastAsia"/>
+        </w:rPr>
+        <w:t xml:space="preserve">, to nie ma znaczenia dla danego rozwiązania czy lista miast zostanie przeprocesowana od lewej do prawej, czy od prawej do lewej. Dodatkowo także nie ma znaczenia od którego miasta zaczniemy taką podróż. W związku z tymi dwoma obserwacjami wielkość przestrzeni poszukiwań wynosi  </w:t>
+      </w:r>
+      <m:oMath>
+        <m:f>
+          <m:fPr>
+            <m:ctrlPr>
+              <w:rPr>
+                <w:rFonts w:ascii="Cambria Math" w:eastAsiaTheme="minorEastAsia" w:hAnsi="Cambria Math"/>
+                <w:i/>
+              </w:rPr>
+            </m:ctrlPr>
+          </m:fPr>
+          <m:num>
+            <m:d>
+              <m:dPr>
+                <m:ctrlPr>
+                  <w:rPr>
+                    <w:rFonts w:ascii="Cambria Math" w:eastAsiaTheme="minorEastAsia" w:hAnsi="Cambria Math"/>
+                    <w:i/>
+                  </w:rPr>
+                </m:ctrlPr>
+              </m:dPr>
+              <m:e>
+                <m:r>
+                  <w:rPr>
+                    <w:rFonts w:ascii="Cambria Math" w:eastAsiaTheme="minorEastAsia" w:hAnsi="Cambria Math"/>
+                  </w:rPr>
+                  <m:t>n-1</m:t>
+                </m:r>
+              </m:e>
+            </m:d>
+            <m:r>
+              <w:rPr>
+                <w:rFonts w:ascii="Cambria Math" w:eastAsiaTheme="minorEastAsia" w:hAnsi="Cambria Math"/>
+              </w:rPr>
+              <m:t>!</m:t>
+            </m:r>
+          </m:num>
+          <m:den>
+            <m:r>
+              <w:rPr>
+                <w:rFonts w:ascii="Cambria Math" w:eastAsiaTheme="minorEastAsia" w:hAnsi="Cambria Math"/>
+              </w:rPr>
+              <m:t>2</m:t>
+            </m:r>
+          </m:den>
+        </m:f>
+      </m:oMath>
+      <w:r>
+        <w:rPr>
+          <w:rFonts w:eastAsiaTheme="minorEastAsia"/>
+        </w:rPr>
+        <w:t xml:space="preserve">. Dla porównania z poprzednim problemem, dla 100 miast wartość ta jest rzędu </w:t>
+      </w:r>
+      <m:oMath>
+        <m:sSup>
+          <m:sSupPr>
+            <m:ctrlPr>
+              <w:rPr>
+                <w:rFonts w:ascii="Cambria Math" w:eastAsiaTheme="minorEastAsia" w:hAnsi="Cambria Math"/>
+                <w:i/>
+              </w:rPr>
+            </m:ctrlPr>
+          </m:sSupPr>
+          <m:e>
+            <m:r>
+              <w:rPr>
+                <w:rFonts w:ascii="Cambria Math" w:eastAsiaTheme="minorEastAsia" w:hAnsi="Cambria Math"/>
+              </w:rPr>
+              <m:t>10</m:t>
+            </m:r>
+          </m:e>
+          <m:sup>
+            <m:r>
+              <w:rPr>
+                <w:rFonts w:ascii="Cambria Math" w:eastAsiaTheme="minorEastAsia" w:hAnsi="Cambria Math"/>
+              </w:rPr>
+              <m:t>155</m:t>
+            </m:r>
+          </m:sup>
+        </m:sSup>
+        <m:r>
+          <w:rPr>
+            <w:rFonts w:ascii="Cambria Math" w:eastAsiaTheme="minorEastAsia" w:hAnsi="Cambria Math"/>
+          </w:rPr>
+          <m:t>.</m:t>
+        </m:r>
+      </m:oMath>
+    </w:p>
+    <w:p>
+      <w:pPr>
+        <w:ind w:firstLine="360"/>
+        <w:rPr>
+          <w:rFonts w:eastAsiaTheme="minorEastAsia"/>
+        </w:rPr>
+      </w:pPr>
+      <w:r>
+        <w:t>Dla NLP teoretyczna przestrzeń przeszukiwań jest nieograniczona, ponieważ każda zmienna może przyjąć dowolną wartość ze zbioru liczb rzeczywistych. W związku z tym potrze</w:t>
+      </w:r>
+      <w:r>
+        <w:t>ba każdą ze zmiennych odpowiednio poddać dyskretyzacji, aby było możliwe</w:t>
+      </w:r>
+      <w:r>
+        <w:t xml:space="preserve"> </w:t>
+      </w:r>
+      <w:r>
+        <w:t xml:space="preserve">zastosowanie komputerów w celach obliczeniowych. W związku z tym możemy albo dokonać tego procesu samemu, na przykład dzieląc daną przestrzeń na określoną liczbę punktów w stałej odległości, lub skorzystać z precyzji jakie dają nam liczby zmiennoprzecinkowe na danych platformach </w:t>
+      </w:r>
+      <w:r>
+        <w:t xml:space="preserve">obliczeniowych. W przypadku gdy użylibyśmy standardowych liczb zmiennoprzecinkowych o podwójnej precyzji </w:t>
+      </w:r>
+      <w:sdt>
+        <w:sdtPr>
+          <w:id w:val="-583989934"/>
+          <w:citation/>
+        </w:sdtPr>
+        <w:sdtContent>
+          <w:r>
+            <w:fldChar w:fldCharType="begin"/>
+          </w:r>
+          <w:r>
+            <w:instrText xml:space="preserve"> CITATION IEE08 \l 1045 </w:instrText>
+          </w:r>
+          <w:r>
+            <w:fldChar w:fldCharType="separate"/>
+          </w:r>
+          <w:r>
+            <w:rPr>
+              <w:noProof/>
+            </w:rPr>
+            <w:t>(IEEE Standard for Floating-Point Arithmetic, 2008)</w:t>
+          </w:r>
+          <w:r>
+            <w:fldChar w:fldCharType="end"/>
+          </w:r>
+        </w:sdtContent>
+      </w:sdt>
+      <w:r>
+        <w:t xml:space="preserve"> takich rozwiązań było by </w:t>
+      </w:r>
+      <m:oMath>
+        <m:sSup>
+          <m:sSupPr>
+            <m:ctrlPr>
+              <w:rPr>
+                <w:rFonts w:ascii="Cambria Math" w:hAnsi="Cambria Math"/>
+                <w:i/>
+              </w:rPr>
+            </m:ctrlPr>
+          </m:sSupPr>
+          <m:e>
+            <m:r>
+              <w:rPr>
+                <w:rFonts w:ascii="Cambria Math" w:hAnsi="Cambria Math"/>
+              </w:rPr>
+              <m:t>n</m:t>
+            </m:r>
+          </m:e>
+          <m:sup>
+            <m:sSup>
+              <m:sSupPr>
+                <m:ctrlPr>
+                  <w:rPr>
+                    <w:rFonts w:ascii="Cambria Math" w:hAnsi="Cambria Math"/>
+                    <w:i/>
+                  </w:rPr>
+                </m:ctrlPr>
+              </m:sSupPr>
+              <m:e>
+                <m:r>
+                  <w:rPr>
+                    <w:rFonts w:ascii="Cambria Math" w:hAnsi="Cambria Math"/>
+                  </w:rPr>
+                  <m:t>2</m:t>
+                </m:r>
+              </m:e>
+              <m:sup>
+                <m:r>
+                  <w:rPr>
+                    <w:rFonts w:ascii="Cambria Math" w:hAnsi="Cambria Math"/>
+                  </w:rPr>
+                  <m:t>64</m:t>
+                </m:r>
+              </m:sup>
+            </m:sSup>
+          </m:sup>
+        </m:sSup>
+      </m:oMath>
+      <w:r>
+        <w:rPr>
+          <w:rFonts w:eastAsiaTheme="minorEastAsia"/>
+        </w:rPr>
+        <w:t xml:space="preserve">, co </w:t>
+      </w:r>
+      <w:r>
+        <w:t>dla równań z 100 zmiennymi</w:t>
+      </w:r>
+      <w:r>
+        <w:t xml:space="preserve"> dało by rząd wielkości </w:t>
+      </w:r>
+      <m:oMath>
+        <m:sSup>
+          <m:sSupPr>
+            <m:ctrlPr>
+              <w:rPr>
+                <w:rFonts w:ascii="Cambria Math" w:hAnsi="Cambria Math"/>
+                <w:i/>
+              </w:rPr>
+            </m:ctrlPr>
+          </m:sSupPr>
+          <m:e>
+            <m:r>
+              <w:rPr>
+                <w:rFonts w:ascii="Cambria Math" w:hAnsi="Cambria Math"/>
+              </w:rPr>
+              <m:t>10</m:t>
+            </m:r>
+          </m:e>
+          <m:sup>
+            <m:sSup>
+              <m:sSupPr>
+                <m:ctrlPr>
+                  <w:rPr>
+                    <w:rFonts w:ascii="Cambria Math" w:hAnsi="Cambria Math"/>
+                    <w:i/>
+                  </w:rPr>
+                </m:ctrlPr>
+              </m:sSupPr>
+              <m:e>
+                <m:r>
+                  <w:rPr>
+                    <w:rFonts w:ascii="Cambria Math" w:hAnsi="Cambria Math"/>
+                  </w:rPr>
+                  <m:t>10</m:t>
+                </m:r>
+              </m:e>
+              <m:sup>
+                <m:r>
+                  <w:rPr>
+                    <w:rFonts w:ascii="Cambria Math" w:hAnsi="Cambria Math"/>
+                  </w:rPr>
+                  <m:t>19</m:t>
+                </m:r>
+              </m:sup>
+            </m:sSup>
+          </m:sup>
+        </m:sSup>
+      </m:oMath>
+      <w:r>
+        <w:rPr>
+          <w:rFonts w:eastAsiaTheme="minorEastAsia"/>
+        </w:rPr>
+        <w:t>.</w:t>
+      </w:r>
+    </w:p>
     <w:p>
       <w:pPr>
         <w:pStyle w:val="Nagwek2"/>
@@ -4620,12 +5056,9 @@
           <w:numId w:val="5"/>
         </w:numPr>
       </w:pPr>
-      <w:bookmarkStart w:id="8" w:name="_Toc85394415"/>
-      <w:r>
-        <w:t>Rozmiar przestrzeni przeszuki</w:t>
-      </w:r>
-      <w:r>
-        <w:t>wania</w:t>
+      <w:bookmarkStart w:id="8" w:name="_Toc85394416"/>
+      <w:r>
+        <w:t>Sąsiedztwo</w:t>
       </w:r>
       <w:bookmarkEnd w:id="8"/>
     </w:p>
@@ -4638,9 +5071,9 @@
           <w:numId w:val="5"/>
         </w:numPr>
       </w:pPr>
-      <w:bookmarkStart w:id="9" w:name="_Toc85394416"/>
-      <w:r>
-        <w:t>Sąsiedztwo</w:t>
+      <w:bookmarkStart w:id="9" w:name="_Toc85394417"/>
+      <w:r>
+        <w:t>Cel</w:t>
       </w:r>
       <w:bookmarkEnd w:id="9"/>
     </w:p>
@@ -4653,9 +5086,9 @@
           <w:numId w:val="5"/>
         </w:numPr>
       </w:pPr>
-      <w:bookmarkStart w:id="10" w:name="_Toc85394417"/>
-      <w:r>
-        <w:t>Cel</w:t>
+      <w:bookmarkStart w:id="10" w:name="_Toc85394418"/>
+      <w:r>
+        <w:t>Funkcja oceny</w:t>
       </w:r>
       <w:bookmarkEnd w:id="10"/>
     </w:p>
@@ -4668,11 +5101,31 @@
           <w:numId w:val="5"/>
         </w:numPr>
       </w:pPr>
-      <w:bookmarkStart w:id="11" w:name="_Toc85394418"/>
-      <w:r>
-        <w:t>Funkcja oceny</w:t>
+      <w:bookmarkStart w:id="11" w:name="_Toc85394419"/>
+      <w:r>
+        <w:t>Ograniczenia</w:t>
       </w:r>
       <w:bookmarkEnd w:id="11"/>
+    </w:p>
+    <w:p/>
+    <w:p>
+      <w:r>
+        <w:br w:type="page"/>
+      </w:r>
+    </w:p>
+    <w:p>
+      <w:pPr>
+        <w:pStyle w:val="Nagwek1"/>
+        <w:numPr>
+          <w:ilvl w:val="0"/>
+          <w:numId w:val="5"/>
+        </w:numPr>
+      </w:pPr>
+      <w:bookmarkStart w:id="12" w:name="_Toc85394420"/>
+      <w:r>
+        <w:t>Klasyczne metody rozwiązywania problemów</w:t>
+      </w:r>
+      <w:bookmarkEnd w:id="12"/>
     </w:p>
     <w:p/>
     <w:p>
@@ -4683,11 +5136,41 @@
           <w:numId w:val="5"/>
         </w:numPr>
       </w:pPr>
-      <w:bookmarkStart w:id="12" w:name="_Toc85394419"/>
-      <w:r>
-        <w:t>Ograniczenia</w:t>
-      </w:r>
-      <w:bookmarkEnd w:id="12"/>
+      <w:bookmarkStart w:id="13" w:name="_Toc85394421"/>
+      <w:r>
+        <w:t>Przeszukiwanie lokalne</w:t>
+      </w:r>
+      <w:bookmarkEnd w:id="13"/>
+    </w:p>
+    <w:p/>
+    <w:p>
+      <w:pPr>
+        <w:pStyle w:val="Nagwek2"/>
+        <w:numPr>
+          <w:ilvl w:val="1"/>
+          <w:numId w:val="5"/>
+        </w:numPr>
+      </w:pPr>
+      <w:bookmarkStart w:id="14" w:name="_Toc85394422"/>
+      <w:r>
+        <w:t>Algorytmy zachłanne</w:t>
+      </w:r>
+      <w:bookmarkEnd w:id="14"/>
+    </w:p>
+    <w:p/>
+    <w:p>
+      <w:pPr>
+        <w:pStyle w:val="Nagwek2"/>
+        <w:numPr>
+          <w:ilvl w:val="1"/>
+          <w:numId w:val="5"/>
+        </w:numPr>
+      </w:pPr>
+      <w:bookmarkStart w:id="15" w:name="_Toc85394423"/>
+      <w:r>
+        <w:t>Symulowane wyżarzanie</w:t>
+      </w:r>
+      <w:bookmarkEnd w:id="15"/>
     </w:p>
     <w:p/>
     <w:p>
@@ -4703,12 +5186,11 @@
           <w:numId w:val="5"/>
         </w:numPr>
       </w:pPr>
-      <w:bookmarkStart w:id="13" w:name="_Toc85394420"/>
-      <w:r>
-        <w:lastRenderedPageBreak/>
-        <w:t>Klasyczne metody rozwiązywania problemów</w:t>
-      </w:r>
-      <w:bookmarkEnd w:id="13"/>
+      <w:bookmarkStart w:id="16" w:name="_Toc85394424"/>
+      <w:r>
+        <w:t>Algorytm genetyczny</w:t>
+      </w:r>
+      <w:bookmarkEnd w:id="16"/>
     </w:p>
     <w:p/>
     <w:p>
@@ -4719,11 +5201,11 @@
           <w:numId w:val="5"/>
         </w:numPr>
       </w:pPr>
-      <w:bookmarkStart w:id="14" w:name="_Toc85394421"/>
-      <w:r>
-        <w:t>Przeszukiwanie lokalne</w:t>
-      </w:r>
-      <w:bookmarkEnd w:id="14"/>
+      <w:bookmarkStart w:id="17" w:name="_Toc85394425"/>
+      <w:r>
+        <w:t>Selekcja</w:t>
+      </w:r>
+      <w:bookmarkEnd w:id="17"/>
     </w:p>
     <w:p/>
     <w:p>
@@ -4734,11 +5216,11 @@
           <w:numId w:val="5"/>
         </w:numPr>
       </w:pPr>
-      <w:bookmarkStart w:id="15" w:name="_Toc85394422"/>
-      <w:r>
-        <w:t>Algorytmy zachłanne</w:t>
-      </w:r>
-      <w:bookmarkEnd w:id="15"/>
+      <w:bookmarkStart w:id="18" w:name="_Toc85394426"/>
+      <w:r>
+        <w:t>Krzyżowanie</w:t>
+      </w:r>
+      <w:bookmarkEnd w:id="18"/>
     </w:p>
     <w:p/>
     <w:p>
@@ -4749,11 +5231,11 @@
           <w:numId w:val="5"/>
         </w:numPr>
       </w:pPr>
-      <w:bookmarkStart w:id="16" w:name="_Toc85394423"/>
-      <w:r>
-        <w:t>Symulowane wyżarzanie</w:t>
-      </w:r>
-      <w:bookmarkEnd w:id="16"/>
+      <w:bookmarkStart w:id="19" w:name="_Toc85394427"/>
+      <w:r>
+        <w:t>Mutacja</w:t>
+      </w:r>
+      <w:bookmarkEnd w:id="19"/>
     </w:p>
     <w:p/>
     <w:p>
@@ -4769,12 +5251,11 @@
           <w:numId w:val="5"/>
         </w:numPr>
       </w:pPr>
-      <w:bookmarkStart w:id="17" w:name="_Toc85394424"/>
-      <w:r>
-        <w:lastRenderedPageBreak/>
-        <w:t>Algorytm genetyczny</w:t>
-      </w:r>
-      <w:bookmarkEnd w:id="17"/>
+      <w:bookmarkStart w:id="20" w:name="_Toc85394428"/>
+      <w:r>
+        <w:t>Badania</w:t>
+      </w:r>
+      <w:bookmarkEnd w:id="20"/>
     </w:p>
     <w:p/>
     <w:p>
@@ -4785,11 +5266,11 @@
           <w:numId w:val="5"/>
         </w:numPr>
       </w:pPr>
-      <w:bookmarkStart w:id="18" w:name="_Toc85394425"/>
-      <w:r>
-        <w:t>Selekcja</w:t>
-      </w:r>
-      <w:bookmarkEnd w:id="18"/>
+      <w:bookmarkStart w:id="21" w:name="_Toc85394429"/>
+      <w:r>
+        <w:t>Opis sposoby realizacji projektu i metodyki badań</w:t>
+      </w:r>
+      <w:bookmarkEnd w:id="21"/>
     </w:p>
     <w:p/>
     <w:p>
@@ -4800,77 +5281,11 @@
           <w:numId w:val="5"/>
         </w:numPr>
       </w:pPr>
-      <w:bookmarkStart w:id="19" w:name="_Toc85394426"/>
-      <w:r>
-        <w:t>Krzyżowanie</w:t>
-      </w:r>
-      <w:bookmarkEnd w:id="19"/>
-    </w:p>
-    <w:p/>
-    <w:p>
-      <w:pPr>
-        <w:pStyle w:val="Nagwek2"/>
-        <w:numPr>
-          <w:ilvl w:val="1"/>
-          <w:numId w:val="5"/>
-        </w:numPr>
-      </w:pPr>
-      <w:bookmarkStart w:id="20" w:name="_Toc85394427"/>
-      <w:r>
-        <w:t>Mutacja</w:t>
-      </w:r>
-      <w:bookmarkEnd w:id="20"/>
-    </w:p>
-    <w:p/>
-    <w:p>
-      <w:r>
-        <w:br w:type="page"/>
-      </w:r>
-    </w:p>
-    <w:p>
-      <w:pPr>
-        <w:pStyle w:val="Nagwek1"/>
-        <w:numPr>
-          <w:ilvl w:val="0"/>
-          <w:numId w:val="5"/>
-        </w:numPr>
-      </w:pPr>
-      <w:bookmarkStart w:id="21" w:name="_Toc85394428"/>
-      <w:r>
-        <w:lastRenderedPageBreak/>
-        <w:t>Badania</w:t>
-      </w:r>
-      <w:bookmarkEnd w:id="21"/>
-    </w:p>
-    <w:p/>
-    <w:p>
-      <w:pPr>
-        <w:pStyle w:val="Nagwek2"/>
-        <w:numPr>
-          <w:ilvl w:val="1"/>
-          <w:numId w:val="5"/>
-        </w:numPr>
-      </w:pPr>
-      <w:bookmarkStart w:id="22" w:name="_Toc85394429"/>
-      <w:r>
-        <w:t>Opis sposoby realizacji projektu i metodyki badań</w:t>
+      <w:bookmarkStart w:id="22" w:name="_Toc85394430"/>
+      <w:r>
+        <w:t>Otrzymane wyniki</w:t>
       </w:r>
       <w:bookmarkEnd w:id="22"/>
-    </w:p>
-    <w:p/>
-    <w:p>
-      <w:pPr>
-        <w:pStyle w:val="Nagwek2"/>
-        <w:numPr>
-          <w:ilvl w:val="1"/>
-          <w:numId w:val="5"/>
-        </w:numPr>
-      </w:pPr>
-      <w:bookmarkStart w:id="23" w:name="_Toc85394430"/>
-      <w:r>
-        <w:t>Otrzymane wyniki</w:t>
-      </w:r>
-      <w:bookmarkEnd w:id="23"/>
     </w:p>
     <w:p>
       <w:pPr>
@@ -4907,12 +5322,11 @@
           <w:numId w:val="5"/>
         </w:numPr>
       </w:pPr>
-      <w:bookmarkStart w:id="24" w:name="_Toc85394431"/>
-      <w:r>
-        <w:lastRenderedPageBreak/>
+      <w:bookmarkStart w:id="23" w:name="_Toc85394431"/>
+      <w:r>
         <w:t>Podsumowanie</w:t>
       </w:r>
-      <w:bookmarkEnd w:id="24"/>
+      <w:bookmarkEnd w:id="23"/>
     </w:p>
     <w:p>
       <w:pPr>
@@ -4930,7 +5344,7 @@
         <w:br w:type="page"/>
       </w:r>
     </w:p>
-    <w:bookmarkStart w:id="25" w:name="_Toc85394432" w:displacedByCustomXml="next"/>
+    <w:bookmarkStart w:id="24" w:name="_Toc85394432" w:displacedByCustomXml="next"/>
     <w:sdt>
       <w:sdtPr>
         <w:rPr>
@@ -4958,7 +5372,7 @@
           <w:r>
             <w:t>Bibliografia</w:t>
           </w:r>
-          <w:bookmarkEnd w:id="25"/>
+          <w:bookmarkEnd w:id="24"/>
         </w:p>
         <w:sdt>
           <w:sdtPr>
@@ -4974,7 +5388,6 @@
                 <w:rPr>
                   <w:noProof/>
                   <w:szCs w:val="24"/>
-                  <w:lang w:val="en-US"/>
                 </w:rPr>
               </w:pPr>
               <w:r>
@@ -4992,7 +5405,6 @@
               <w:r>
                 <w:rPr>
                   <w:noProof/>
-                  <w:lang w:val="en-US"/>
                 </w:rPr>
                 <w:t xml:space="preserve">Bryant, R. E., German, S., Velev, M. N. i Murray, N. V. (1999). </w:t>
               </w:r>
@@ -5001,14 +5413,12 @@
                   <w:i/>
                   <w:iCs/>
                   <w:noProof/>
-                  <w:lang w:val="en-US"/>
                 </w:rPr>
                 <w:t>Microprocessor Verification Using Efficient Decision Procedures for a Logic of Equality with Uninterpreted Functions.</w:t>
               </w:r>
               <w:r>
                 <w:rPr>
                   <w:noProof/>
-                  <w:lang w:val="en-US"/>
                 </w:rPr>
                 <w:t xml:space="preserve"> Springer Berlin Heidelberg. doi:10.1007/3-540-48754-9_1</w:t>
               </w:r>
@@ -5019,13 +5429,11 @@
                 <w:ind w:left="720" w:hanging="720"/>
                 <w:rPr>
                   <w:noProof/>
-                  <w:lang w:val="en-US"/>
                 </w:rPr>
               </w:pPr>
               <w:r>
                 <w:rPr>
                   <w:noProof/>
-                  <w:lang w:val="en-US"/>
                 </w:rPr>
                 <w:t xml:space="preserve">Cook, S. (1971). </w:t>
               </w:r>
@@ -5034,14 +5442,12 @@
                   <w:i/>
                   <w:iCs/>
                   <w:noProof/>
-                  <w:lang w:val="en-US"/>
                 </w:rPr>
                 <w:t>The complexity of theorem proving procedures.</w:t>
               </w:r>
               <w:r>
                 <w:rPr>
                   <w:noProof/>
-                  <w:lang w:val="en-US"/>
                 </w:rPr>
                 <w:t xml:space="preserve"> Proceedings of the Third Annual ACM Symposium on Theory of Computing. doi:10.1145/800157.805047</w:t>
               </w:r>
@@ -5052,13 +5458,55 @@
                 <w:ind w:left="720" w:hanging="720"/>
                 <w:rPr>
                   <w:noProof/>
-                  <w:lang w:val="en-US"/>
                 </w:rPr>
               </w:pPr>
               <w:r>
                 <w:rPr>
                   <w:noProof/>
-                  <w:lang w:val="en-US"/>
+                </w:rPr>
+                <w:t xml:space="preserve">Fogel, D. i Ghozeil, A. (1997). A note on representations and variation operators. </w:t>
+              </w:r>
+              <w:r>
+                <w:rPr>
+                  <w:i/>
+                  <w:iCs/>
+                  <w:noProof/>
+                </w:rPr>
+                <w:t>IEEE Transactions on Evolutionary Computation, 1</w:t>
+              </w:r>
+              <w:r>
+                <w:rPr>
+                  <w:noProof/>
+                </w:rPr>
+                <w:t>(2), strony 159-161. doi:10.1109/4235.687882</w:t>
+              </w:r>
+            </w:p>
+            <w:p>
+              <w:pPr>
+                <w:pStyle w:val="Bibliografia"/>
+                <w:ind w:left="720" w:hanging="720"/>
+                <w:rPr>
+                  <w:noProof/>
+                </w:rPr>
+              </w:pPr>
+              <w:r>
+                <w:rPr>
+                  <w:noProof/>
+                </w:rPr>
+                <w:t>IEEE Standard for Floating-Point Arithmetic. (2008). 1-70. doi:10.1109/IEEESTD.2008.4610935</w:t>
+              </w:r>
+            </w:p>
+            <w:p>
+              <w:pPr>
+                <w:pStyle w:val="Bibliografia"/>
+                <w:ind w:left="720" w:hanging="720"/>
+                <w:rPr>
+                  <w:noProof/>
+                </w:rPr>
+              </w:pPr>
+              <w:r>
+                <w:rPr>
+                  <w:noProof/>
                 </w:rPr>
                 <w:t xml:space="preserve">Keane, A. (1996). A brief comparison of some evolutionary optimization methods. W </w:t>
               </w:r>
@@ -5067,14 +5515,12 @@
                   <w:i/>
                   <w:iCs/>
                   <w:noProof/>
-                  <w:lang w:val="en-US"/>
                 </w:rPr>
                 <w:t>Modern Heuristic Search Methods.</w:t>
               </w:r>
               <w:r>
                 <w:rPr>
                   <w:noProof/>
-                  <w:lang w:val="en-US"/>
                 </w:rPr>
                 <w:t xml:space="preserve"> John Wiley.</w:t>
               </w:r>
@@ -5085,13 +5531,11 @@
                 <w:ind w:left="720" w:hanging="720"/>
                 <w:rPr>
                   <w:noProof/>
-                  <w:lang w:val="en-US"/>
                 </w:rPr>
               </w:pPr>
               <w:r>
                 <w:rPr>
                   <w:noProof/>
-                  <w:lang w:val="en-US"/>
                 </w:rPr>
                 <w:t xml:space="preserve">Michalewicz, Z. i Fogel, D. B. (2004). </w:t>
               </w:r>
@@ -5100,14 +5544,12 @@
                   <w:i/>
                   <w:iCs/>
                   <w:noProof/>
-                  <w:lang w:val="en-US"/>
                 </w:rPr>
                 <w:t>How to Solve It: Modern Heuristics.</w:t>
               </w:r>
               <w:r>
                 <w:rPr>
                   <w:noProof/>
-                  <w:lang w:val="en-US"/>
                 </w:rPr>
                 <w:t xml:space="preserve"> Springer. doi:10.1007/978-3-662-07807-5</w:t>
               </w:r>
@@ -5118,13 +5560,11 @@
                 <w:ind w:left="720" w:hanging="720"/>
                 <w:rPr>
                   <w:noProof/>
-                  <w:lang w:val="en-US"/>
                 </w:rPr>
               </w:pPr>
               <w:r>
                 <w:rPr>
                   <w:noProof/>
-                  <w:lang w:val="en-US"/>
                 </w:rPr>
                 <w:t>Nam, G.-J., Sakallah, K. i Rutenbar, R. (2002). A new FPGA detailed routing approach via search-based Boolean satisfiability. IEEE. doi:10.1109/TCAD.2002.1004311</w:t>
               </w:r>
@@ -5140,7 +5580,6 @@
               <w:r>
                 <w:rPr>
                   <w:noProof/>
-                  <w:lang w:val="en-US"/>
                 </w:rPr>
                 <w:t xml:space="preserve">Rego, C., Gamboa, D., Glover, F. i Osterman, C. (2011). Traveling salesman problem heuristics: Leading methods, implementations and latest advances. </w:t>
               </w:r>
@@ -6333,6 +6772,119 @@
     </w:lvl>
   </w:abstractNum>
   <w:abstractNum w:abstractNumId="10" w15:restartNumberingAfterBreak="0">
+    <w:nsid w:val="548A6CC5"/>
+    <w:multiLevelType w:val="hybridMultilevel"/>
+    <w:tmpl w:val="3BAA5ABE"/>
+    <w:lvl w:ilvl="0" w:tplc="04150001">
+      <w:start w:val="1"/>
+      <w:numFmt w:val="bullet"/>
+      <w:lvlText w:val=""/>
+      <w:lvlJc w:val="left"/>
+      <w:pPr>
+        <w:ind w:left="720" w:hanging="360"/>
+      </w:pPr>
+      <w:rPr>
+        <w:rFonts w:ascii="Symbol" w:hAnsi="Symbol" w:hint="default"/>
+      </w:rPr>
+    </w:lvl>
+    <w:lvl w:ilvl="1" w:tplc="04150003">
+      <w:start w:val="1"/>
+      <w:numFmt w:val="bullet"/>
+      <w:lvlText w:val="o"/>
+      <w:lvlJc w:val="left"/>
+      <w:pPr>
+        <w:ind w:left="1440" w:hanging="360"/>
+      </w:pPr>
+      <w:rPr>
+        <w:rFonts w:ascii="Courier New" w:hAnsi="Courier New" w:cs="Courier New" w:hint="default"/>
+      </w:rPr>
+    </w:lvl>
+    <w:lvl w:ilvl="2" w:tplc="04150005" w:tentative="1">
+      <w:start w:val="1"/>
+      <w:numFmt w:val="bullet"/>
+      <w:lvlText w:val=""/>
+      <w:lvlJc w:val="left"/>
+      <w:pPr>
+        <w:ind w:left="2160" w:hanging="360"/>
+      </w:pPr>
+      <w:rPr>
+        <w:rFonts w:ascii="Wingdings" w:hAnsi="Wingdings" w:hint="default"/>
+      </w:rPr>
+    </w:lvl>
+    <w:lvl w:ilvl="3" w:tplc="04150001" w:tentative="1">
+      <w:start w:val="1"/>
+      <w:numFmt w:val="bullet"/>
+      <w:lvlText w:val=""/>
+      <w:lvlJc w:val="left"/>
+      <w:pPr>
+        <w:ind w:left="2880" w:hanging="360"/>
+      </w:pPr>
+      <w:rPr>
+        <w:rFonts w:ascii="Symbol" w:hAnsi="Symbol" w:hint="default"/>
+      </w:rPr>
+    </w:lvl>
+    <w:lvl w:ilvl="4" w:tplc="04150003" w:tentative="1">
+      <w:start w:val="1"/>
+      <w:numFmt w:val="bullet"/>
+      <w:lvlText w:val="o"/>
+      <w:lvlJc w:val="left"/>
+      <w:pPr>
+        <w:ind w:left="3600" w:hanging="360"/>
+      </w:pPr>
+      <w:rPr>
+        <w:rFonts w:ascii="Courier New" w:hAnsi="Courier New" w:cs="Courier New" w:hint="default"/>
+      </w:rPr>
+    </w:lvl>
+    <w:lvl w:ilvl="5" w:tplc="04150005" w:tentative="1">
+      <w:start w:val="1"/>
+      <w:numFmt w:val="bullet"/>
+      <w:lvlText w:val=""/>
+      <w:lvlJc w:val="left"/>
+      <w:pPr>
+        <w:ind w:left="4320" w:hanging="360"/>
+      </w:pPr>
+      <w:rPr>
+        <w:rFonts w:ascii="Wingdings" w:hAnsi="Wingdings" w:hint="default"/>
+      </w:rPr>
+    </w:lvl>
+    <w:lvl w:ilvl="6" w:tplc="04150001" w:tentative="1">
+      <w:start w:val="1"/>
+      <w:numFmt w:val="bullet"/>
+      <w:lvlText w:val=""/>
+      <w:lvlJc w:val="left"/>
+      <w:pPr>
+        <w:ind w:left="5040" w:hanging="360"/>
+      </w:pPr>
+      <w:rPr>
+        <w:rFonts w:ascii="Symbol" w:hAnsi="Symbol" w:hint="default"/>
+      </w:rPr>
+    </w:lvl>
+    <w:lvl w:ilvl="7" w:tplc="04150003" w:tentative="1">
+      <w:start w:val="1"/>
+      <w:numFmt w:val="bullet"/>
+      <w:lvlText w:val="o"/>
+      <w:lvlJc w:val="left"/>
+      <w:pPr>
+        <w:ind w:left="5760" w:hanging="360"/>
+      </w:pPr>
+      <w:rPr>
+        <w:rFonts w:ascii="Courier New" w:hAnsi="Courier New" w:cs="Courier New" w:hint="default"/>
+      </w:rPr>
+    </w:lvl>
+    <w:lvl w:ilvl="8" w:tplc="04150005" w:tentative="1">
+      <w:start w:val="1"/>
+      <w:numFmt w:val="bullet"/>
+      <w:lvlText w:val=""/>
+      <w:lvlJc w:val="left"/>
+      <w:pPr>
+        <w:ind w:left="6480" w:hanging="360"/>
+      </w:pPr>
+      <w:rPr>
+        <w:rFonts w:ascii="Wingdings" w:hAnsi="Wingdings" w:hint="default"/>
+      </w:rPr>
+    </w:lvl>
+  </w:abstractNum>
+  <w:abstractNum w:abstractNumId="11" w15:restartNumberingAfterBreak="0">
     <w:nsid w:val="558C2AA0"/>
     <w:multiLevelType w:val="hybridMultilevel"/>
     <w:tmpl w:val="B9543DF2"/>
@@ -6421,7 +6973,7 @@
       </w:pPr>
     </w:lvl>
   </w:abstractNum>
-  <w:abstractNum w:abstractNumId="11" w15:restartNumberingAfterBreak="0">
+  <w:abstractNum w:abstractNumId="12" w15:restartNumberingAfterBreak="0">
     <w:nsid w:val="5B0D4FA6"/>
     <w:multiLevelType w:val="hybridMultilevel"/>
     <w:tmpl w:val="7420838C"/>
@@ -6534,7 +7086,7 @@
       </w:rPr>
     </w:lvl>
   </w:abstractNum>
-  <w:abstractNum w:abstractNumId="12" w15:restartNumberingAfterBreak="0">
+  <w:abstractNum w:abstractNumId="13" w15:restartNumberingAfterBreak="0">
     <w:nsid w:val="729E590F"/>
     <w:multiLevelType w:val="multilevel"/>
     <w:tmpl w:val="870EBE22"/>
@@ -6623,7 +7175,7 @@
       </w:pPr>
     </w:lvl>
   </w:abstractNum>
-  <w:abstractNum w:abstractNumId="13" w15:restartNumberingAfterBreak="0">
+  <w:abstractNum w:abstractNumId="14" w15:restartNumberingAfterBreak="0">
     <w:nsid w:val="77107642"/>
     <w:multiLevelType w:val="hybridMultilevel"/>
     <w:tmpl w:val="3B50DFA4"/>
@@ -6740,10 +7292,10 @@
     <w:abstractNumId w:val="9"/>
   </w:num>
   <w:num w:numId="2">
-    <w:abstractNumId w:val="10"/>
+    <w:abstractNumId w:val="11"/>
   </w:num>
   <w:num w:numId="3">
-    <w:abstractNumId w:val="12"/>
+    <w:abstractNumId w:val="13"/>
   </w:num>
   <w:num w:numId="4">
     <w:abstractNumId w:val="3"/>
@@ -6761,13 +7313,13 @@
     <w:abstractNumId w:val="1"/>
   </w:num>
   <w:num w:numId="9">
-    <w:abstractNumId w:val="11"/>
+    <w:abstractNumId w:val="12"/>
   </w:num>
   <w:num w:numId="10">
     <w:abstractNumId w:val="6"/>
   </w:num>
   <w:num w:numId="11">
-    <w:abstractNumId w:val="13"/>
+    <w:abstractNumId w:val="14"/>
   </w:num>
   <w:num w:numId="12">
     <w:abstractNumId w:val="0"/>
@@ -6777,6 +7329,9 @@
   </w:num>
   <w:num w:numId="14">
     <w:abstractNumId w:val="4"/>
+  </w:num>
+  <w:num w:numId="15">
+    <w:abstractNumId w:val="10"/>
   </w:num>
 </w:numbering>
 </file>
@@ -7492,6 +8047,58 @@
       <w:szCs w:val="20"/>
     </w:rPr>
   </w:style>
+  <w:style w:type="character" w:styleId="UyteHipercze">
+    <w:name w:val="FollowedHyperlink"/>
+    <w:basedOn w:val="Domylnaczcionkaakapitu"/>
+    <w:uiPriority w:val="99"/>
+    <w:semiHidden/>
+    <w:unhideWhenUsed/>
+    <w:rsid w:val="00217AF7"/>
+    <w:rPr>
+      <w:color w:val="954F72" w:themeColor="followedHyperlink"/>
+      <w:u w:val="single"/>
+    </w:rPr>
+  </w:style>
+  <w:style w:type="paragraph" w:styleId="Tekstprzypisukocowego">
+    <w:name w:val="endnote text"/>
+    <w:basedOn w:val="Normalny"/>
+    <w:link w:val="TekstprzypisukocowegoZnak"/>
+    <w:uiPriority w:val="99"/>
+    <w:semiHidden/>
+    <w:unhideWhenUsed/>
+    <w:rsid w:val="007E1240"/>
+    <w:pPr>
+      <w:spacing w:after="0" w:line="240" w:lineRule="auto"/>
+    </w:pPr>
+    <w:rPr>
+      <w:sz w:val="20"/>
+      <w:szCs w:val="20"/>
+    </w:rPr>
+  </w:style>
+  <w:style w:type="character" w:customStyle="1" w:styleId="TekstprzypisukocowegoZnak">
+    <w:name w:val="Tekst przypisu końcowego Znak"/>
+    <w:basedOn w:val="Domylnaczcionkaakapitu"/>
+    <w:link w:val="Tekstprzypisukocowego"/>
+    <w:uiPriority w:val="99"/>
+    <w:semiHidden/>
+    <w:rsid w:val="007E1240"/>
+    <w:rPr>
+      <w:rFonts w:ascii="Times New Roman" w:hAnsi="Times New Roman"/>
+      <w:sz w:val="20"/>
+      <w:szCs w:val="20"/>
+    </w:rPr>
+  </w:style>
+  <w:style w:type="character" w:styleId="Odwoanieprzypisukocowego">
+    <w:name w:val="endnote reference"/>
+    <w:basedOn w:val="Domylnaczcionkaakapitu"/>
+    <w:uiPriority w:val="99"/>
+    <w:semiHidden/>
+    <w:unhideWhenUsed/>
+    <w:rsid w:val="007E1240"/>
+    <w:rPr>
+      <w:vertAlign w:val="superscript"/>
+    </w:rPr>
+  </w:style>
 </w:styles>
 </file>
 
@@ -7925,11 +8532,48 @@
     <b:DOI>10.1007/978-3-662-07807-5</b:DOI>
     <b:RefOrder>6</b:RefOrder>
   </b:Source>
+  <b:Source>
+    <b:Tag>IEE08</b:Tag>
+    <b:SourceType>Misc</b:SourceType>
+    <b:Guid>{E8EDF28B-EA16-4401-A5A4-AB7ACE5BB745}</b:Guid>
+    <b:Title>IEEE Standard for Floating-Point Arithmetic</b:Title>
+    <b:Year>2008</b:Year>
+    <b:Pages>1-70</b:Pages>
+    <b:DOI>10.1109/IEEESTD.2008.4610935</b:DOI>
+    <b:RefOrder>8</b:RefOrder>
+  </b:Source>
+  <b:Source>
+    <b:Tag>Fog97</b:Tag>
+    <b:SourceType>ArticleInAPeriodical</b:SourceType>
+    <b:Guid>{145057F8-62EE-4E42-86A2-279AB3827CB1}</b:Guid>
+    <b:Author>
+      <b:Author>
+        <b:NameList>
+          <b:Person>
+            <b:Last>Fogel</b:Last>
+            <b:First>D.B.</b:First>
+          </b:Person>
+          <b:Person>
+            <b:Last>Ghozeil</b:Last>
+            <b:First>A</b:First>
+          </b:Person>
+        </b:NameList>
+      </b:Author>
+    </b:Author>
+    <b:Title>A note on representations and variation operators</b:Title>
+    <b:PeriodicalTitle>IEEE Transactions on Evolutionary Computation</b:PeriodicalTitle>
+    <b:Year>1997</b:Year>
+    <b:Pages>159-161</b:Pages>
+    <b:Volume>1</b:Volume>
+    <b:Issue>2</b:Issue>
+    <b:DOI>10.1109/4235.687882</b:DOI>
+    <b:RefOrder>7</b:RefOrder>
+  </b:Source>
 </b:Sources>
 </file>
 
 <file path=customXml/itemProps1.xml><?xml version="1.0" encoding="utf-8"?>
-<ds:datastoreItem xmlns:ds="http://schemas.openxmlformats.org/officeDocument/2006/customXml" ds:itemID="{FD255D41-8259-43B2-907C-FA53279C6585}">
+<ds:datastoreItem xmlns:ds="http://schemas.openxmlformats.org/officeDocument/2006/customXml" ds:itemID="{182B7826-D8FD-4660-8FE5-F42E851A340C}">
   <ds:schemaRefs>
     <ds:schemaRef ds:uri="http://schemas.openxmlformats.org/officeDocument/2006/bibliography"/>
   </ds:schemaRefs>

</xml_diff>